<commit_message>
Se finaliza el acta de cierre de proyecto
</commit_message>
<xml_diff>
--- a/Desarrollo/GoShop/Documentos/GS-ACP.docx
+++ b/Desarrollo/GoShop/Documentos/GS-ACP.docx
@@ -2670,7 +2670,7 @@
       <w:pPr>
         <w:numPr>
           <w:ilvl w:val="0"/>
-          <w:numId w:val="7"/>
+          <w:numId w:val="8"/>
         </w:numPr>
         <w:ind w:left="2160" w:hanging="360"/>
         <w:rPr>
@@ -2688,7 +2688,7 @@
       <w:pPr>
         <w:numPr>
           <w:ilvl w:val="0"/>
-          <w:numId w:val="7"/>
+          <w:numId w:val="8"/>
         </w:numPr>
         <w:ind w:left="2160" w:hanging="360"/>
         <w:rPr>
@@ -2706,7 +2706,7 @@
       <w:pPr>
         <w:numPr>
           <w:ilvl w:val="0"/>
-          <w:numId w:val="7"/>
+          <w:numId w:val="8"/>
         </w:numPr>
         <w:ind w:left="2160" w:hanging="360"/>
         <w:rPr>
@@ -3327,8 +3327,1071 @@
         <w:t xml:space="preserve"> Durante el desarrollo del proyecto se identificaron varias oportunidades para poder mejorar el proyecto, implementando acciones para mejorar los procesos utilizados.</w:t>
       </w:r>
     </w:p>
+    <w:p>
+      <w:pPr>
+        <w:ind w:left="0" w:firstLine="0"/>
+        <w:rPr/>
+      </w:pPr>
+      <w:r>
+        <w:rPr>
+          <w:rtl w:val="0"/>
+        </w:rPr>
+      </w:r>
+    </w:p>
+    <w:p>
+      <w:pPr>
+        <w:pStyle w:val="Heading1"/>
+        <w:numPr>
+          <w:ilvl w:val="0"/>
+          <w:numId w:val="4"/>
+        </w:numPr>
+        <w:ind w:left="720" w:hanging="360"/>
+        <w:rPr/>
+      </w:pPr>
+      <w:bookmarkStart w:colFirst="0" w:colLast="0" w:name="_z7s8co2y2g3n" w:id="11"/>
+      <w:bookmarkEnd w:id="11"/>
+      <w:r>
+        <w:rPr>
+          <w:rtl w:val="0"/>
+        </w:rPr>
+        <w:t xml:space="preserve">Agradecimientos y reconocimientos.</w:t>
+      </w:r>
+    </w:p>
+    <w:p>
+      <w:pPr>
+        <w:ind w:left="1440" w:firstLine="0"/>
+        <w:rPr>
+          <w:rFonts w:ascii="Times New Roman" w:cs="Times New Roman" w:eastAsia="Times New Roman" w:hAnsi="Times New Roman"/>
+          <w:sz w:val="24"/>
+          <w:szCs w:val="24"/>
+        </w:rPr>
+      </w:pPr>
+      <w:r>
+        <w:rPr>
+          <w:rFonts w:ascii="Times New Roman" w:cs="Times New Roman" w:eastAsia="Times New Roman" w:hAnsi="Times New Roman"/>
+          <w:sz w:val="24"/>
+          <w:szCs w:val="24"/>
+          <w:rtl w:val="0"/>
+        </w:rPr>
+        <w:t xml:space="preserve">En este apartado, deseamos expresar nuestro agradecimiento y reconocimiento a todas las personas y entidades que contribuyeron al éxito de este proyecto de desarrollo de la página web GoShop bajo la metodología RUP. Sus esfuerzos y colaboración han sido fundamentales para alcanzar los resultados obtenidos. A continuación, queremos destacar y agradecer a:</w:t>
+      </w:r>
+    </w:p>
+    <w:p>
+      <w:pPr>
+        <w:ind w:left="1440" w:firstLine="0"/>
+        <w:rPr>
+          <w:rFonts w:ascii="Times New Roman" w:cs="Times New Roman" w:eastAsia="Times New Roman" w:hAnsi="Times New Roman"/>
+          <w:sz w:val="24"/>
+          <w:szCs w:val="24"/>
+        </w:rPr>
+      </w:pPr>
+      <w:r>
+        <w:rPr>
+          <w:rtl w:val="0"/>
+        </w:rPr>
+      </w:r>
+    </w:p>
+    <w:p>
+      <w:pPr>
+        <w:ind w:left="1440" w:firstLine="0"/>
+        <w:rPr>
+          <w:rFonts w:ascii="Times New Roman" w:cs="Times New Roman" w:eastAsia="Times New Roman" w:hAnsi="Times New Roman"/>
+          <w:sz w:val="24"/>
+          <w:szCs w:val="24"/>
+        </w:rPr>
+      </w:pPr>
+      <w:r>
+        <w:rPr>
+          <w:rFonts w:ascii="Times New Roman" w:cs="Times New Roman" w:eastAsia="Times New Roman" w:hAnsi="Times New Roman"/>
+          <w:sz w:val="24"/>
+          <w:szCs w:val="24"/>
+          <w:rtl w:val="0"/>
+        </w:rPr>
+        <w:t xml:space="preserve">Equipo de Proyecto:</w:t>
+      </w:r>
+    </w:p>
+    <w:p>
+      <w:pPr>
+        <w:ind w:left="1440" w:firstLine="0"/>
+        <w:rPr>
+          <w:rFonts w:ascii="Times New Roman" w:cs="Times New Roman" w:eastAsia="Times New Roman" w:hAnsi="Times New Roman"/>
+          <w:sz w:val="24"/>
+          <w:szCs w:val="24"/>
+        </w:rPr>
+      </w:pPr>
+      <w:r>
+        <w:rPr>
+          <w:rFonts w:ascii="Times New Roman" w:cs="Times New Roman" w:eastAsia="Times New Roman" w:hAnsi="Times New Roman"/>
+          <w:sz w:val="24"/>
+          <w:szCs w:val="24"/>
+          <w:rtl w:val="0"/>
+        </w:rPr>
+        <w:t xml:space="preserve">Agradecemos a todos los miembros del equipo por su dedicación, profesionalismo y compromiso a lo largo de todo el proyecto. Sus habilidades y conocimientos técnicos fueron fundamentales para lograr el éxito en la entrega de los entregables y alcanzar los objetivos establecidos.</w:t>
+      </w:r>
+    </w:p>
+    <w:p>
+      <w:pPr>
+        <w:ind w:left="1440" w:firstLine="0"/>
+        <w:rPr>
+          <w:rFonts w:ascii="Times New Roman" w:cs="Times New Roman" w:eastAsia="Times New Roman" w:hAnsi="Times New Roman"/>
+          <w:sz w:val="24"/>
+          <w:szCs w:val="24"/>
+        </w:rPr>
+      </w:pPr>
+      <w:r>
+        <w:rPr>
+          <w:rtl w:val="0"/>
+        </w:rPr>
+      </w:r>
+    </w:p>
+    <w:p>
+      <w:pPr>
+        <w:ind w:left="1440" w:firstLine="0"/>
+        <w:rPr>
+          <w:rFonts w:ascii="Times New Roman" w:cs="Times New Roman" w:eastAsia="Times New Roman" w:hAnsi="Times New Roman"/>
+          <w:sz w:val="24"/>
+          <w:szCs w:val="24"/>
+        </w:rPr>
+      </w:pPr>
+      <w:r>
+        <w:rPr>
+          <w:rFonts w:ascii="Times New Roman" w:cs="Times New Roman" w:eastAsia="Times New Roman" w:hAnsi="Times New Roman"/>
+          <w:sz w:val="24"/>
+          <w:szCs w:val="24"/>
+          <w:rtl w:val="0"/>
+        </w:rPr>
+        <w:t xml:space="preserve">Stakeholders:</w:t>
+      </w:r>
+    </w:p>
+    <w:p>
+      <w:pPr>
+        <w:ind w:left="1440" w:firstLine="0"/>
+        <w:rPr>
+          <w:rFonts w:ascii="Times New Roman" w:cs="Times New Roman" w:eastAsia="Times New Roman" w:hAnsi="Times New Roman"/>
+          <w:sz w:val="24"/>
+          <w:szCs w:val="24"/>
+        </w:rPr>
+      </w:pPr>
+      <w:r>
+        <w:rPr>
+          <w:rFonts w:ascii="Times New Roman" w:cs="Times New Roman" w:eastAsia="Times New Roman" w:hAnsi="Times New Roman"/>
+          <w:sz w:val="24"/>
+          <w:szCs w:val="24"/>
+          <w:rtl w:val="0"/>
+        </w:rPr>
+        <w:t xml:space="preserve">Agradecemos a nuestros clientes y usuarios finales por su participación activa en el proyecto, brindando valiosos aportes y retroalimentación que nos permitieron mejorar continuamente y adaptar la solución a sus necesidades.</w:t>
+      </w:r>
+    </w:p>
+    <w:p>
+      <w:pPr>
+        <w:ind w:left="1440" w:firstLine="0"/>
+        <w:rPr>
+          <w:rFonts w:ascii="Times New Roman" w:cs="Times New Roman" w:eastAsia="Times New Roman" w:hAnsi="Times New Roman"/>
+          <w:sz w:val="24"/>
+          <w:szCs w:val="24"/>
+        </w:rPr>
+      </w:pPr>
+      <w:r>
+        <w:rPr>
+          <w:rtl w:val="0"/>
+        </w:rPr>
+      </w:r>
+    </w:p>
+    <w:p>
+      <w:pPr>
+        <w:ind w:left="1440" w:firstLine="0"/>
+        <w:rPr>
+          <w:rFonts w:ascii="Times New Roman" w:cs="Times New Roman" w:eastAsia="Times New Roman" w:hAnsi="Times New Roman"/>
+          <w:sz w:val="24"/>
+          <w:szCs w:val="24"/>
+        </w:rPr>
+      </w:pPr>
+      <w:r>
+        <w:rPr>
+          <w:rFonts w:ascii="Times New Roman" w:cs="Times New Roman" w:eastAsia="Times New Roman" w:hAnsi="Times New Roman"/>
+          <w:sz w:val="24"/>
+          <w:szCs w:val="24"/>
+          <w:rtl w:val="0"/>
+        </w:rPr>
+        <w:t xml:space="preserve">Patrocinador y Gerentes:</w:t>
+      </w:r>
+    </w:p>
+    <w:p>
+      <w:pPr>
+        <w:ind w:left="1440" w:firstLine="0"/>
+        <w:rPr>
+          <w:rFonts w:ascii="Times New Roman" w:cs="Times New Roman" w:eastAsia="Times New Roman" w:hAnsi="Times New Roman"/>
+          <w:sz w:val="24"/>
+          <w:szCs w:val="24"/>
+        </w:rPr>
+      </w:pPr>
+      <w:r>
+        <w:rPr>
+          <w:rFonts w:ascii="Times New Roman" w:cs="Times New Roman" w:eastAsia="Times New Roman" w:hAnsi="Times New Roman"/>
+          <w:sz w:val="24"/>
+          <w:szCs w:val="24"/>
+          <w:rtl w:val="0"/>
+        </w:rPr>
+        <w:t xml:space="preserve">Expresamos nuestro agradecimiento al patrocinador del proyecto y a los gerentes involucrados por su apoyo constante, dirección estratégica y toma de decisiones acertadas que permitieron el desarrollo y avance fluido del proyecto.</w:t>
+      </w:r>
+    </w:p>
+    <w:p>
+      <w:pPr>
+        <w:ind w:left="1440" w:firstLine="0"/>
+        <w:rPr>
+          <w:rFonts w:ascii="Times New Roman" w:cs="Times New Roman" w:eastAsia="Times New Roman" w:hAnsi="Times New Roman"/>
+          <w:sz w:val="24"/>
+          <w:szCs w:val="24"/>
+        </w:rPr>
+      </w:pPr>
+      <w:r>
+        <w:rPr>
+          <w:rFonts w:ascii="Times New Roman" w:cs="Times New Roman" w:eastAsia="Times New Roman" w:hAnsi="Times New Roman"/>
+          <w:sz w:val="24"/>
+          <w:szCs w:val="24"/>
+          <w:rtl w:val="0"/>
+        </w:rPr>
+        <w:t xml:space="preserve">Equipos de Soporte:</w:t>
+      </w:r>
+    </w:p>
+    <w:p>
+      <w:pPr>
+        <w:ind w:left="1440" w:firstLine="0"/>
+        <w:rPr>
+          <w:rFonts w:ascii="Times New Roman" w:cs="Times New Roman" w:eastAsia="Times New Roman" w:hAnsi="Times New Roman"/>
+          <w:sz w:val="24"/>
+          <w:szCs w:val="24"/>
+        </w:rPr>
+      </w:pPr>
+      <w:r>
+        <w:rPr>
+          <w:rFonts w:ascii="Times New Roman" w:cs="Times New Roman" w:eastAsia="Times New Roman" w:hAnsi="Times New Roman"/>
+          <w:sz w:val="24"/>
+          <w:szCs w:val="24"/>
+          <w:rtl w:val="0"/>
+        </w:rPr>
+        <w:t xml:space="preserve">Reconocemos y agradecemos a los equipos de soporte técnico, infraestructura y administración que brindaron asistencia en aspectos relacionados con la infraestructura, configuración de servidores y gestión de recursos, contribuyendo al correcto funcionamiento del proyecto.</w:t>
+      </w:r>
+    </w:p>
+    <w:p>
+      <w:pPr>
+        <w:ind w:left="1440" w:firstLine="0"/>
+        <w:rPr>
+          <w:rFonts w:ascii="Times New Roman" w:cs="Times New Roman" w:eastAsia="Times New Roman" w:hAnsi="Times New Roman"/>
+          <w:sz w:val="24"/>
+          <w:szCs w:val="24"/>
+        </w:rPr>
+      </w:pPr>
+      <w:r>
+        <w:rPr>
+          <w:rtl w:val="0"/>
+        </w:rPr>
+      </w:r>
+    </w:p>
+    <w:p>
+      <w:pPr>
+        <w:ind w:left="1440" w:firstLine="0"/>
+        <w:rPr>
+          <w:rFonts w:ascii="Times New Roman" w:cs="Times New Roman" w:eastAsia="Times New Roman" w:hAnsi="Times New Roman"/>
+          <w:sz w:val="24"/>
+          <w:szCs w:val="24"/>
+        </w:rPr>
+      </w:pPr>
+      <w:r>
+        <w:rPr>
+          <w:rFonts w:ascii="Times New Roman" w:cs="Times New Roman" w:eastAsia="Times New Roman" w:hAnsi="Times New Roman"/>
+          <w:sz w:val="24"/>
+          <w:szCs w:val="24"/>
+          <w:rtl w:val="0"/>
+        </w:rPr>
+        <w:t xml:space="preserve">Colaboradores Externos:</w:t>
+      </w:r>
+    </w:p>
+    <w:p>
+      <w:pPr>
+        <w:ind w:left="1440" w:firstLine="0"/>
+        <w:rPr>
+          <w:rFonts w:ascii="Times New Roman" w:cs="Times New Roman" w:eastAsia="Times New Roman" w:hAnsi="Times New Roman"/>
+          <w:sz w:val="24"/>
+          <w:szCs w:val="24"/>
+        </w:rPr>
+      </w:pPr>
+      <w:r>
+        <w:rPr>
+          <w:rFonts w:ascii="Times New Roman" w:cs="Times New Roman" w:eastAsia="Times New Roman" w:hAnsi="Times New Roman"/>
+          <w:sz w:val="24"/>
+          <w:szCs w:val="24"/>
+          <w:rtl w:val="0"/>
+        </w:rPr>
+        <w:t xml:space="preserve">Agradecemos a los proveedores y colaboradores externos que participaron en el proyecto, aportando sus conocimientos especializados y recursos complementarios necesarios para alcanzar los objetivos establecidos.</w:t>
+      </w:r>
+    </w:p>
+    <w:p>
+      <w:pPr>
+        <w:ind w:left="1440" w:firstLine="0"/>
+        <w:rPr>
+          <w:rFonts w:ascii="Times New Roman" w:cs="Times New Roman" w:eastAsia="Times New Roman" w:hAnsi="Times New Roman"/>
+          <w:sz w:val="24"/>
+          <w:szCs w:val="24"/>
+        </w:rPr>
+      </w:pPr>
+      <w:r>
+        <w:rPr>
+          <w:rtl w:val="0"/>
+        </w:rPr>
+      </w:r>
+    </w:p>
+    <w:p>
+      <w:pPr>
+        <w:ind w:left="1440" w:firstLine="0"/>
+        <w:rPr>
+          <w:rFonts w:ascii="Times New Roman" w:cs="Times New Roman" w:eastAsia="Times New Roman" w:hAnsi="Times New Roman"/>
+          <w:sz w:val="24"/>
+          <w:szCs w:val="24"/>
+        </w:rPr>
+      </w:pPr>
+      <w:r>
+        <w:rPr>
+          <w:rFonts w:ascii="Times New Roman" w:cs="Times New Roman" w:eastAsia="Times New Roman" w:hAnsi="Times New Roman"/>
+          <w:sz w:val="24"/>
+          <w:szCs w:val="24"/>
+          <w:rtl w:val="0"/>
+        </w:rPr>
+        <w:t xml:space="preserve">Organización:</w:t>
+      </w:r>
+    </w:p>
+    <w:p>
+      <w:pPr>
+        <w:ind w:left="1440" w:firstLine="0"/>
+        <w:rPr>
+          <w:rFonts w:ascii="Times New Roman" w:cs="Times New Roman" w:eastAsia="Times New Roman" w:hAnsi="Times New Roman"/>
+          <w:sz w:val="24"/>
+          <w:szCs w:val="24"/>
+        </w:rPr>
+      </w:pPr>
+      <w:r>
+        <w:rPr>
+          <w:rFonts w:ascii="Times New Roman" w:cs="Times New Roman" w:eastAsia="Times New Roman" w:hAnsi="Times New Roman"/>
+          <w:sz w:val="24"/>
+          <w:szCs w:val="24"/>
+          <w:rtl w:val="0"/>
+        </w:rPr>
+        <w:t xml:space="preserve">Agradecemos a nuestra organización por brindar el respaldo necesario, los recursos y el ambiente propicio para llevar a cabo este proyecto de manera exitosa. Su contribución, dedicación y apoyo fueron esenciales en cada etapa del proyecto y han dejado una huella positiva en el resultado final. Sin su valiosa colaboración, no hubiera sido posible alcanzar nuestros objetivos.</w:t>
+      </w:r>
+    </w:p>
+    <w:p>
+      <w:pPr>
+        <w:ind w:left="1440" w:firstLine="0"/>
+        <w:rPr>
+          <w:rFonts w:ascii="Times New Roman" w:cs="Times New Roman" w:eastAsia="Times New Roman" w:hAnsi="Times New Roman"/>
+          <w:sz w:val="24"/>
+          <w:szCs w:val="24"/>
+        </w:rPr>
+      </w:pPr>
+      <w:r>
+        <w:rPr>
+          <w:rtl w:val="0"/>
+        </w:rPr>
+      </w:r>
+    </w:p>
+    <w:p>
+      <w:pPr>
+        <w:ind w:left="1440" w:firstLine="0"/>
+        <w:rPr>
+          <w:rFonts w:ascii="Times New Roman" w:cs="Times New Roman" w:eastAsia="Times New Roman" w:hAnsi="Times New Roman"/>
+          <w:sz w:val="24"/>
+          <w:szCs w:val="24"/>
+        </w:rPr>
+      </w:pPr>
+      <w:r>
+        <w:rPr>
+          <w:rFonts w:ascii="Times New Roman" w:cs="Times New Roman" w:eastAsia="Times New Roman" w:hAnsi="Times New Roman"/>
+          <w:sz w:val="24"/>
+          <w:szCs w:val="24"/>
+          <w:rtl w:val="0"/>
+        </w:rPr>
+        <w:t xml:space="preserve">Nuevamente, expresamos nuestro más sincero agradecimiento y reconocimiento a todos los mencionados y a cualquier otra persona o entidad que haya contribuido de alguna manera al éxito de este proyecto.</w:t>
+      </w:r>
+    </w:p>
+    <w:p>
+      <w:pPr>
+        <w:ind w:left="1440" w:firstLine="0"/>
+        <w:rPr>
+          <w:rFonts w:ascii="Times New Roman" w:cs="Times New Roman" w:eastAsia="Times New Roman" w:hAnsi="Times New Roman"/>
+          <w:sz w:val="24"/>
+          <w:szCs w:val="24"/>
+        </w:rPr>
+      </w:pPr>
+      <w:r>
+        <w:rPr>
+          <w:rtl w:val="0"/>
+        </w:rPr>
+      </w:r>
+    </w:p>
+    <w:p>
+      <w:pPr>
+        <w:ind w:left="1440" w:firstLine="0"/>
+        <w:rPr>
+          <w:rFonts w:ascii="Times New Roman" w:cs="Times New Roman" w:eastAsia="Times New Roman" w:hAnsi="Times New Roman"/>
+          <w:sz w:val="24"/>
+          <w:szCs w:val="24"/>
+        </w:rPr>
+      </w:pPr>
+      <w:r>
+        <w:rPr>
+          <w:rFonts w:ascii="Times New Roman" w:cs="Times New Roman" w:eastAsia="Times New Roman" w:hAnsi="Times New Roman"/>
+          <w:sz w:val="24"/>
+          <w:szCs w:val="24"/>
+          <w:rtl w:val="0"/>
+        </w:rPr>
+        <w:t xml:space="preserve">Jorge Paul Ipanaque Pazo. Jefe de proyecto.</w:t>
+      </w:r>
+    </w:p>
+    <w:p>
+      <w:pPr>
+        <w:spacing w:line="240" w:lineRule="auto"/>
+        <w:rPr>
+          <w:rFonts w:ascii="Times New Roman" w:cs="Times New Roman" w:eastAsia="Times New Roman" w:hAnsi="Times New Roman"/>
+          <w:sz w:val="24"/>
+          <w:szCs w:val="24"/>
+        </w:rPr>
+      </w:pPr>
+      <w:r>
+        <w:rPr>
+          <w:rtl w:val="0"/>
+        </w:rPr>
+      </w:r>
+      <w:r>
+        <w:drawing>
+          <wp:anchor allowOverlap="1" behindDoc="0" distB="114300" distT="114300" distL="114300" distR="114300" hidden="0" layoutInCell="1" locked="0" relativeHeight="0" simplePos="0">
+            <wp:simplePos x="0" y="0"/>
+            <wp:positionH relativeFrom="column">
+              <wp:posOffset>895350</wp:posOffset>
+            </wp:positionH>
+            <wp:positionV relativeFrom="paragraph">
+              <wp:posOffset>141368</wp:posOffset>
+            </wp:positionV>
+            <wp:extent cx="976313" cy="495442"/>
+            <wp:effectExtent b="0" l="0" r="0" t="0"/>
+            <wp:wrapSquare wrapText="bothSides" distB="114300" distT="114300" distL="114300" distR="114300"/>
+            <wp:docPr id="3" name="image4.png"/>
+            <a:graphic>
+              <a:graphicData uri="http://schemas.openxmlformats.org/drawingml/2006/picture">
+                <pic:pic>
+                  <pic:nvPicPr>
+                    <pic:cNvPr id="0" name="image4.png"/>
+                    <pic:cNvPicPr preferRelativeResize="0"/>
+                  </pic:nvPicPr>
+                  <pic:blipFill>
+                    <a:blip r:embed="rId6"/>
+                    <a:srcRect b="0" l="0" r="0" t="0"/>
+                    <a:stretch>
+                      <a:fillRect/>
+                    </a:stretch>
+                  </pic:blipFill>
+                  <pic:spPr>
+                    <a:xfrm>
+                      <a:off x="0" y="0"/>
+                      <a:ext cx="976313" cy="495442"/>
+                    </a:xfrm>
+                    <a:prstGeom prst="rect"/>
+                    <a:ln/>
+                  </pic:spPr>
+                </pic:pic>
+              </a:graphicData>
+            </a:graphic>
+          </wp:anchor>
+        </w:drawing>
+      </w:r>
+    </w:p>
+    <w:p>
+      <w:pPr>
+        <w:ind w:left="0" w:firstLine="0"/>
+        <w:rPr>
+          <w:rFonts w:ascii="Times New Roman" w:cs="Times New Roman" w:eastAsia="Times New Roman" w:hAnsi="Times New Roman"/>
+          <w:sz w:val="24"/>
+          <w:szCs w:val="24"/>
+        </w:rPr>
+      </w:pPr>
+      <w:r>
+        <w:rPr>
+          <w:rtl w:val="0"/>
+        </w:rPr>
+      </w:r>
+    </w:p>
+    <w:p>
+      <w:pPr>
+        <w:ind w:left="0" w:firstLine="0"/>
+        <w:rPr>
+          <w:rFonts w:ascii="Times New Roman" w:cs="Times New Roman" w:eastAsia="Times New Roman" w:hAnsi="Times New Roman"/>
+          <w:sz w:val="24"/>
+          <w:szCs w:val="24"/>
+        </w:rPr>
+      </w:pPr>
+      <w:r>
+        <w:rPr>
+          <w:rtl w:val="0"/>
+        </w:rPr>
+      </w:r>
+    </w:p>
+    <w:p>
+      <w:pPr>
+        <w:ind w:left="0" w:firstLine="0"/>
+        <w:rPr>
+          <w:rFonts w:ascii="Times New Roman" w:cs="Times New Roman" w:eastAsia="Times New Roman" w:hAnsi="Times New Roman"/>
+          <w:sz w:val="24"/>
+          <w:szCs w:val="24"/>
+        </w:rPr>
+      </w:pPr>
+      <w:r>
+        <w:rPr>
+          <w:rtl w:val="0"/>
+        </w:rPr>
+      </w:r>
+    </w:p>
+    <w:p>
+      <w:pPr>
+        <w:ind w:left="720" w:firstLine="720"/>
+        <w:rPr>
+          <w:rFonts w:ascii="Times New Roman" w:cs="Times New Roman" w:eastAsia="Times New Roman" w:hAnsi="Times New Roman"/>
+          <w:sz w:val="24"/>
+          <w:szCs w:val="24"/>
+        </w:rPr>
+      </w:pPr>
+      <w:r>
+        <w:rPr>
+          <w:rFonts w:ascii="Times New Roman" w:cs="Times New Roman" w:eastAsia="Times New Roman" w:hAnsi="Times New Roman"/>
+          <w:sz w:val="24"/>
+          <w:szCs w:val="24"/>
+          <w:rtl w:val="0"/>
+        </w:rPr>
+        <w:t xml:space="preserve">Fecha: 21/06/2023</w:t>
+      </w:r>
+    </w:p>
+    <w:p>
+      <w:pPr>
+        <w:ind w:left="720" w:firstLine="720"/>
+        <w:rPr>
+          <w:rFonts w:ascii="Times New Roman" w:cs="Times New Roman" w:eastAsia="Times New Roman" w:hAnsi="Times New Roman"/>
+          <w:sz w:val="24"/>
+          <w:szCs w:val="24"/>
+        </w:rPr>
+      </w:pPr>
+      <w:r>
+        <w:rPr>
+          <w:rtl w:val="0"/>
+        </w:rPr>
+      </w:r>
+    </w:p>
+    <w:p>
+      <w:pPr>
+        <w:pStyle w:val="Heading1"/>
+        <w:numPr>
+          <w:ilvl w:val="0"/>
+          <w:numId w:val="4"/>
+        </w:numPr>
+        <w:ind w:left="720" w:hanging="360"/>
+        <w:rPr/>
+      </w:pPr>
+      <w:bookmarkStart w:colFirst="0" w:colLast="0" w:name="_6ljc14b7gpkc" w:id="12"/>
+      <w:bookmarkEnd w:id="12"/>
+      <w:r>
+        <w:rPr>
+          <w:rtl w:val="0"/>
+        </w:rPr>
+        <w:t xml:space="preserve">Conclusiones y cierre.</w:t>
+      </w:r>
+    </w:p>
+    <w:p>
+      <w:pPr>
+        <w:pStyle w:val="Heading2"/>
+        <w:numPr>
+          <w:ilvl w:val="1"/>
+          <w:numId w:val="4"/>
+        </w:numPr>
+        <w:ind w:left="1440" w:hanging="360"/>
+        <w:rPr/>
+      </w:pPr>
+      <w:bookmarkStart w:colFirst="0" w:colLast="0" w:name="_wmx3yacxxio3" w:id="13"/>
+      <w:bookmarkEnd w:id="13"/>
+      <w:r>
+        <w:rPr>
+          <w:rtl w:val="0"/>
+        </w:rPr>
+        <w:t xml:space="preserve">Resumen de los resultados alcanzados.</w:t>
+      </w:r>
+    </w:p>
+    <w:p>
+      <w:pPr>
+        <w:ind w:left="1440" w:firstLine="0"/>
+        <w:rPr>
+          <w:rFonts w:ascii="Times New Roman" w:cs="Times New Roman" w:eastAsia="Times New Roman" w:hAnsi="Times New Roman"/>
+          <w:sz w:val="24"/>
+          <w:szCs w:val="24"/>
+        </w:rPr>
+      </w:pPr>
+      <w:r>
+        <w:rPr>
+          <w:rFonts w:ascii="Times New Roman" w:cs="Times New Roman" w:eastAsia="Times New Roman" w:hAnsi="Times New Roman"/>
+          <w:sz w:val="24"/>
+          <w:szCs w:val="24"/>
+          <w:rtl w:val="0"/>
+        </w:rPr>
+        <w:t xml:space="preserve">Los resultados alcanzados han sido los esperados, ya que se logró terminar la página web de la tienda GoShop. Esto se logró gracias a la documentación y al cumplimiento de los plazos establecidos en el cronograma del proyecto. El equipo de desarrollo y los demás miembros del equipo de proyecto cumplieron con sus respectivos roles y responsabilidades para llevar a cabo el proyecto de una manera progresiva y ordenada.</w:t>
+      </w:r>
+    </w:p>
+    <w:p>
+      <w:pPr>
+        <w:ind w:left="1440" w:firstLine="0"/>
+        <w:rPr>
+          <w:rFonts w:ascii="Times New Roman" w:cs="Times New Roman" w:eastAsia="Times New Roman" w:hAnsi="Times New Roman"/>
+          <w:sz w:val="24"/>
+          <w:szCs w:val="24"/>
+        </w:rPr>
+      </w:pPr>
+      <w:r>
+        <w:rPr>
+          <w:rFonts w:ascii="Times New Roman" w:cs="Times New Roman" w:eastAsia="Times New Roman" w:hAnsi="Times New Roman"/>
+          <w:sz w:val="24"/>
+          <w:szCs w:val="24"/>
+          <w:rtl w:val="0"/>
+        </w:rPr>
+        <w:t xml:space="preserve">Se cumplió con la entrega de documentación importante para el proyecto como son los documentos de especificación de requisitos, los cuales sirvieron al equipo de desarrollo para implementar las diversas funcionalidades requeridas por el cliente. Además, se cumplió con las pruebas unitarias respectivas a los principales apartados de código, ya que se </w:t>
+      </w:r>
+      <w:r>
+        <w:rPr>
+          <w:rFonts w:ascii="Times New Roman" w:cs="Times New Roman" w:eastAsia="Times New Roman" w:hAnsi="Times New Roman"/>
+          <w:sz w:val="24"/>
+          <w:szCs w:val="24"/>
+          <w:rtl w:val="0"/>
+        </w:rPr>
+        <w:t xml:space="preserve">garantizó</w:t>
+      </w:r>
+      <w:r>
+        <w:rPr>
+          <w:rFonts w:ascii="Times New Roman" w:cs="Times New Roman" w:eastAsia="Times New Roman" w:hAnsi="Times New Roman"/>
+          <w:sz w:val="24"/>
+          <w:szCs w:val="24"/>
+          <w:rtl w:val="0"/>
+        </w:rPr>
+        <w:t xml:space="preserve"> la seguridad de la página desde el comienzo del proyecto.</w:t>
+      </w:r>
+    </w:p>
+    <w:p>
+      <w:pPr>
+        <w:pStyle w:val="Heading2"/>
+        <w:numPr>
+          <w:ilvl w:val="1"/>
+          <w:numId w:val="4"/>
+        </w:numPr>
+        <w:ind w:left="1440" w:hanging="360"/>
+        <w:rPr/>
+      </w:pPr>
+      <w:bookmarkStart w:colFirst="0" w:colLast="0" w:name="_ljatfia81s30" w:id="14"/>
+      <w:bookmarkEnd w:id="14"/>
+      <w:r>
+        <w:rPr>
+          <w:rtl w:val="0"/>
+        </w:rPr>
+        <w:t xml:space="preserve">Cumplimiento de los objetivos del proyecto.</w:t>
+      </w:r>
+    </w:p>
+    <w:p>
+      <w:pPr>
+        <w:ind w:left="1440" w:firstLine="0"/>
+        <w:rPr>
+          <w:rFonts w:ascii="Times New Roman" w:cs="Times New Roman" w:eastAsia="Times New Roman" w:hAnsi="Times New Roman"/>
+          <w:sz w:val="24"/>
+          <w:szCs w:val="24"/>
+        </w:rPr>
+      </w:pPr>
+      <w:r>
+        <w:rPr>
+          <w:rFonts w:ascii="Times New Roman" w:cs="Times New Roman" w:eastAsia="Times New Roman" w:hAnsi="Times New Roman"/>
+          <w:sz w:val="24"/>
+          <w:szCs w:val="24"/>
+          <w:rtl w:val="0"/>
+        </w:rPr>
+        <w:t xml:space="preserve">Los objetivos del proyecto se lograron gracias a todo el equipo de proyecto y a los stakeholders. Entre los objetivos se destacan los siguientes:</w:t>
+      </w:r>
+    </w:p>
+    <w:p>
+      <w:pPr>
+        <w:numPr>
+          <w:ilvl w:val="0"/>
+          <w:numId w:val="7"/>
+        </w:numPr>
+        <w:ind w:left="2160" w:hanging="360"/>
+        <w:rPr>
+          <w:rFonts w:ascii="Times New Roman" w:cs="Times New Roman" w:eastAsia="Times New Roman" w:hAnsi="Times New Roman"/>
+          <w:sz w:val="24"/>
+          <w:szCs w:val="24"/>
+          <w:u w:val="none"/>
+        </w:rPr>
+      </w:pPr>
+      <w:r>
+        <w:rPr>
+          <w:rFonts w:ascii="Times New Roman" w:cs="Times New Roman" w:eastAsia="Times New Roman" w:hAnsi="Times New Roman"/>
+          <w:sz w:val="24"/>
+          <w:szCs w:val="24"/>
+          <w:rtl w:val="0"/>
+        </w:rPr>
+        <w:t xml:space="preserve">La página web se adapta a todas las resoluciones de pantalla, por lo que el usuario se sentirá cómodo independientemente del dispositivo desde el cual acceda.</w:t>
+      </w:r>
+    </w:p>
+    <w:p>
+      <w:pPr>
+        <w:numPr>
+          <w:ilvl w:val="0"/>
+          <w:numId w:val="7"/>
+        </w:numPr>
+        <w:ind w:left="2160" w:hanging="360"/>
+        <w:rPr>
+          <w:rFonts w:ascii="Times New Roman" w:cs="Times New Roman" w:eastAsia="Times New Roman" w:hAnsi="Times New Roman"/>
+          <w:sz w:val="24"/>
+          <w:szCs w:val="24"/>
+          <w:u w:val="none"/>
+        </w:rPr>
+      </w:pPr>
+      <w:r>
+        <w:rPr>
+          <w:rFonts w:ascii="Times New Roman" w:cs="Times New Roman" w:eastAsia="Times New Roman" w:hAnsi="Times New Roman"/>
+          <w:sz w:val="24"/>
+          <w:szCs w:val="24"/>
+          <w:rtl w:val="0"/>
+        </w:rPr>
+        <w:t xml:space="preserve">La construcción de la página web se realizó de manera flexible y escalable, además de cumplir con los estándares de seguridad respectivos para su funcionamiento.</w:t>
+      </w:r>
+    </w:p>
+    <w:p>
+      <w:pPr>
+        <w:numPr>
+          <w:ilvl w:val="0"/>
+          <w:numId w:val="7"/>
+        </w:numPr>
+        <w:ind w:left="2160" w:hanging="360"/>
+        <w:rPr>
+          <w:rFonts w:ascii="Times New Roman" w:cs="Times New Roman" w:eastAsia="Times New Roman" w:hAnsi="Times New Roman"/>
+          <w:sz w:val="24"/>
+          <w:szCs w:val="24"/>
+          <w:u w:val="none"/>
+        </w:rPr>
+      </w:pPr>
+      <w:r>
+        <w:rPr>
+          <w:rFonts w:ascii="Times New Roman" w:cs="Times New Roman" w:eastAsia="Times New Roman" w:hAnsi="Times New Roman"/>
+          <w:sz w:val="24"/>
+          <w:szCs w:val="24"/>
+          <w:rtl w:val="0"/>
+        </w:rPr>
+        <w:t xml:space="preserve">Las pruebas fueron realizadas con rigurosidad para evitar errores inesperados en el funcionamiento de la página, ya que estos se prueban en escenarios en los cuales se podría dar el caso de que el sistema falle en algún momento con la ocurrencia de ciertos eventos.</w:t>
+      </w:r>
+    </w:p>
+    <w:p>
+      <w:pPr>
+        <w:numPr>
+          <w:ilvl w:val="0"/>
+          <w:numId w:val="7"/>
+        </w:numPr>
+        <w:ind w:left="2160" w:hanging="360"/>
+        <w:rPr>
+          <w:rFonts w:ascii="Times New Roman" w:cs="Times New Roman" w:eastAsia="Times New Roman" w:hAnsi="Times New Roman"/>
+          <w:sz w:val="24"/>
+          <w:szCs w:val="24"/>
+          <w:u w:val="none"/>
+        </w:rPr>
+      </w:pPr>
+      <w:r>
+        <w:rPr>
+          <w:rFonts w:ascii="Times New Roman" w:cs="Times New Roman" w:eastAsia="Times New Roman" w:hAnsi="Times New Roman"/>
+          <w:sz w:val="24"/>
+          <w:szCs w:val="24"/>
+          <w:rtl w:val="0"/>
+        </w:rPr>
+        <w:t xml:space="preserve">El proyecto se realizó respetando el cronograma del proyecto y los requerimientos del cliente. Además, se brindó un soporte correcto al cliente mediante la rápida atención de las consultas o recomendaciones del cliente.</w:t>
+      </w:r>
+    </w:p>
+    <w:p>
+      <w:pPr>
+        <w:pStyle w:val="Heading2"/>
+        <w:numPr>
+          <w:ilvl w:val="1"/>
+          <w:numId w:val="4"/>
+        </w:numPr>
+        <w:ind w:left="1440" w:hanging="360"/>
+        <w:rPr/>
+      </w:pPr>
+      <w:bookmarkStart w:colFirst="0" w:colLast="0" w:name="_oa2bwa6uyqy" w:id="15"/>
+      <w:bookmarkEnd w:id="15"/>
+      <w:r>
+        <w:rPr>
+          <w:rtl w:val="0"/>
+        </w:rPr>
+        <w:t xml:space="preserve">Aprobación del acta de cierre.</w:t>
+      </w:r>
+    </w:p>
+    <w:p>
+      <w:pPr>
+        <w:ind w:left="1440" w:firstLine="0"/>
+        <w:rPr>
+          <w:rFonts w:ascii="Times New Roman" w:cs="Times New Roman" w:eastAsia="Times New Roman" w:hAnsi="Times New Roman"/>
+          <w:sz w:val="24"/>
+          <w:szCs w:val="24"/>
+        </w:rPr>
+      </w:pPr>
+      <w:r>
+        <w:rPr>
+          <w:rFonts w:ascii="Times New Roman" w:cs="Times New Roman" w:eastAsia="Times New Roman" w:hAnsi="Times New Roman"/>
+          <w:sz w:val="24"/>
+          <w:szCs w:val="24"/>
+          <w:rtl w:val="0"/>
+        </w:rPr>
+        <w:t xml:space="preserve">En calidad de representante del cliente y en cumplimiento de las responsabilidades asignadas, he revisado detalladamente el presente Acta de Cierre del proyecto de desarrollo de la página web de la tienda GoShop, realizado bajo la metodología RUP. Tras realizar dicha revisión, doy mi aprobación para su cierre y considero que refleja de manera precisa y completa los logros, resultados y conclusiones obtenidos durante el proyecto.</w:t>
+      </w:r>
+    </w:p>
+    <w:p>
+      <w:pPr>
+        <w:ind w:left="1440" w:firstLine="0"/>
+        <w:rPr>
+          <w:rFonts w:ascii="Times New Roman" w:cs="Times New Roman" w:eastAsia="Times New Roman" w:hAnsi="Times New Roman"/>
+          <w:sz w:val="24"/>
+          <w:szCs w:val="24"/>
+        </w:rPr>
+      </w:pPr>
+      <w:r>
+        <w:rPr>
+          <w:rFonts w:ascii="Times New Roman" w:cs="Times New Roman" w:eastAsia="Times New Roman" w:hAnsi="Times New Roman"/>
+          <w:sz w:val="24"/>
+          <w:szCs w:val="24"/>
+          <w:rtl w:val="0"/>
+        </w:rPr>
+        <w:t xml:space="preserve">Asimismo, manifiesto mi conformidad con los hitos alcanzados, los entregables completados y la evaluación de la calidad del proyecto expuesta en este documento.</w:t>
+      </w:r>
+    </w:p>
+    <w:p>
+      <w:pPr>
+        <w:ind w:left="1440" w:firstLine="0"/>
+        <w:rPr>
+          <w:rFonts w:ascii="Times New Roman" w:cs="Times New Roman" w:eastAsia="Times New Roman" w:hAnsi="Times New Roman"/>
+          <w:sz w:val="24"/>
+          <w:szCs w:val="24"/>
+        </w:rPr>
+      </w:pPr>
+      <w:r>
+        <w:rPr>
+          <w:rFonts w:ascii="Times New Roman" w:cs="Times New Roman" w:eastAsia="Times New Roman" w:hAnsi="Times New Roman"/>
+          <w:sz w:val="24"/>
+          <w:szCs w:val="24"/>
+          <w:rtl w:val="0"/>
+        </w:rPr>
+        <w:t xml:space="preserve">Entiendo y acepto que, con la aprobación del presente Acta de Cierre, el proyecto se considera formalmente concluido y todas las actividades y responsabilidades asociadas a él se dan por finalizadas. Además, reconozco que cualquier solicitud adicional o modificaciones posteriores a la fecha de cierre se </w:t>
+      </w:r>
+      <w:r>
+        <w:rPr>
+          <w:rFonts w:ascii="Times New Roman" w:cs="Times New Roman" w:eastAsia="Times New Roman" w:hAnsi="Times New Roman"/>
+          <w:sz w:val="24"/>
+          <w:szCs w:val="24"/>
+          <w:rtl w:val="0"/>
+        </w:rPr>
+        <w:t xml:space="preserve">gestionarán</w:t>
+      </w:r>
+      <w:r>
+        <w:rPr>
+          <w:rFonts w:ascii="Times New Roman" w:cs="Times New Roman" w:eastAsia="Times New Roman" w:hAnsi="Times New Roman"/>
+          <w:sz w:val="24"/>
+          <w:szCs w:val="24"/>
+          <w:rtl w:val="0"/>
+        </w:rPr>
+        <w:t xml:space="preserve"> como solicitudes de cambio independientes.</w:t>
+      </w:r>
+    </w:p>
+    <w:p>
+      <w:pPr>
+        <w:ind w:left="1440" w:firstLine="0"/>
+        <w:rPr>
+          <w:rFonts w:ascii="Times New Roman" w:cs="Times New Roman" w:eastAsia="Times New Roman" w:hAnsi="Times New Roman"/>
+          <w:sz w:val="24"/>
+          <w:szCs w:val="24"/>
+        </w:rPr>
+      </w:pPr>
+      <w:r>
+        <w:rPr>
+          <w:rFonts w:ascii="Times New Roman" w:cs="Times New Roman" w:eastAsia="Times New Roman" w:hAnsi="Times New Roman"/>
+          <w:sz w:val="24"/>
+          <w:szCs w:val="24"/>
+          <w:rtl w:val="0"/>
+        </w:rPr>
+        <w:t xml:space="preserve">Por lo tanto, otorgo mi consentimiento y aprobación para el cierre del proyecto y doy por concluida mi participación en el mismo.</w:t>
+      </w:r>
+    </w:p>
+    <w:p>
+      <w:pPr>
+        <w:ind w:left="1440" w:firstLine="0"/>
+        <w:rPr>
+          <w:rFonts w:ascii="Times New Roman" w:cs="Times New Roman" w:eastAsia="Times New Roman" w:hAnsi="Times New Roman"/>
+          <w:sz w:val="24"/>
+          <w:szCs w:val="24"/>
+        </w:rPr>
+      </w:pPr>
+      <w:r>
+        <w:rPr>
+          <w:rtl w:val="0"/>
+        </w:rPr>
+      </w:r>
+    </w:p>
+    <w:p>
+      <w:pPr>
+        <w:ind w:left="1440" w:firstLine="0"/>
+        <w:rPr>
+          <w:rFonts w:ascii="Times New Roman" w:cs="Times New Roman" w:eastAsia="Times New Roman" w:hAnsi="Times New Roman"/>
+          <w:sz w:val="24"/>
+          <w:szCs w:val="24"/>
+        </w:rPr>
+      </w:pPr>
+      <w:r>
+        <w:rPr>
+          <w:rFonts w:ascii="Times New Roman" w:cs="Times New Roman" w:eastAsia="Times New Roman" w:hAnsi="Times New Roman"/>
+          <w:sz w:val="24"/>
+          <w:szCs w:val="24"/>
+          <w:rtl w:val="0"/>
+        </w:rPr>
+        <w:t xml:space="preserve">Nombre: Manuel Joaquín Díaz Suárez</w:t>
+      </w:r>
+    </w:p>
+    <w:p>
+      <w:pPr>
+        <w:spacing w:before="60" w:line="240" w:lineRule="auto"/>
+        <w:rPr>
+          <w:rFonts w:ascii="Times New Roman" w:cs="Times New Roman" w:eastAsia="Times New Roman" w:hAnsi="Times New Roman"/>
+          <w:sz w:val="24"/>
+          <w:szCs w:val="24"/>
+        </w:rPr>
+      </w:pPr>
+      <w:r>
+        <w:rPr>
+          <w:rtl w:val="0"/>
+        </w:rPr>
+      </w:r>
+      <w:r>
+        <w:drawing>
+          <wp:anchor allowOverlap="1" behindDoc="0" distB="114300" distT="114300" distL="114300" distR="114300" hidden="0" layoutInCell="1" locked="0" relativeHeight="0" simplePos="0">
+            <wp:simplePos x="0" y="0"/>
+            <wp:positionH relativeFrom="column">
+              <wp:posOffset>1009650</wp:posOffset>
+            </wp:positionH>
+            <wp:positionV relativeFrom="paragraph">
+              <wp:posOffset>122318</wp:posOffset>
+            </wp:positionV>
+            <wp:extent cx="1086725" cy="515920"/>
+            <wp:effectExtent b="0" l="0" r="0" t="0"/>
+            <wp:wrapSquare wrapText="bothSides" distB="114300" distT="114300" distL="114300" distR="114300"/>
+            <wp:docPr id="1" name="image3.png"/>
+            <a:graphic>
+              <a:graphicData uri="http://schemas.openxmlformats.org/drawingml/2006/picture">
+                <pic:pic>
+                  <pic:nvPicPr>
+                    <pic:cNvPr id="0" name="image3.png"/>
+                    <pic:cNvPicPr preferRelativeResize="0"/>
+                  </pic:nvPicPr>
+                  <pic:blipFill>
+                    <a:blip r:embed="rId7"/>
+                    <a:srcRect b="0" l="0" r="0" t="0"/>
+                    <a:stretch>
+                      <a:fillRect/>
+                    </a:stretch>
+                  </pic:blipFill>
+                  <pic:spPr>
+                    <a:xfrm>
+                      <a:off x="0" y="0"/>
+                      <a:ext cx="1086725" cy="515920"/>
+                    </a:xfrm>
+                    <a:prstGeom prst="rect"/>
+                    <a:ln/>
+                  </pic:spPr>
+                </pic:pic>
+              </a:graphicData>
+            </a:graphic>
+          </wp:anchor>
+        </w:drawing>
+      </w:r>
+    </w:p>
+    <w:p>
+      <w:pPr>
+        <w:ind w:left="1440" w:firstLine="0"/>
+        <w:rPr>
+          <w:rFonts w:ascii="Times New Roman" w:cs="Times New Roman" w:eastAsia="Times New Roman" w:hAnsi="Times New Roman"/>
+          <w:sz w:val="24"/>
+          <w:szCs w:val="24"/>
+        </w:rPr>
+      </w:pPr>
+      <w:r>
+        <w:rPr>
+          <w:rtl w:val="0"/>
+        </w:rPr>
+      </w:r>
+    </w:p>
+    <w:p>
+      <w:pPr>
+        <w:ind w:left="0" w:firstLine="0"/>
+        <w:rPr>
+          <w:rFonts w:ascii="Times New Roman" w:cs="Times New Roman" w:eastAsia="Times New Roman" w:hAnsi="Times New Roman"/>
+          <w:sz w:val="24"/>
+          <w:szCs w:val="24"/>
+        </w:rPr>
+      </w:pPr>
+      <w:r>
+        <w:rPr>
+          <w:rtl w:val="0"/>
+        </w:rPr>
+      </w:r>
+    </w:p>
+    <w:p>
+      <w:pPr>
+        <w:ind w:left="0" w:firstLine="0"/>
+        <w:rPr>
+          <w:rFonts w:ascii="Times New Roman" w:cs="Times New Roman" w:eastAsia="Times New Roman" w:hAnsi="Times New Roman"/>
+          <w:sz w:val="24"/>
+          <w:szCs w:val="24"/>
+        </w:rPr>
+      </w:pPr>
+      <w:r>
+        <w:rPr>
+          <w:rtl w:val="0"/>
+        </w:rPr>
+      </w:r>
+    </w:p>
+    <w:p>
+      <w:pPr>
+        <w:ind w:left="720" w:firstLine="720"/>
+        <w:rPr>
+          <w:rFonts w:ascii="Times New Roman" w:cs="Times New Roman" w:eastAsia="Times New Roman" w:hAnsi="Times New Roman"/>
+          <w:sz w:val="24"/>
+          <w:szCs w:val="24"/>
+        </w:rPr>
+      </w:pPr>
+      <w:r>
+        <w:rPr>
+          <w:rFonts w:ascii="Times New Roman" w:cs="Times New Roman" w:eastAsia="Times New Roman" w:hAnsi="Times New Roman"/>
+          <w:sz w:val="24"/>
+          <w:szCs w:val="24"/>
+          <w:rtl w:val="0"/>
+        </w:rPr>
+        <w:t xml:space="preserve">Fecha: 21/06/2023</w:t>
+      </w:r>
+    </w:p>
+    <w:p>
+      <w:pPr>
+        <w:ind w:left="1440" w:firstLine="0"/>
+        <w:rPr/>
+      </w:pPr>
+      <w:r>
+        <w:rPr>
+          <w:rtl w:val="0"/>
+        </w:rPr>
+      </w:r>
+    </w:p>
     <w:sectPr>
-      <w:headerReference r:id="rId6" w:type="default"/>
+      <w:headerReference r:id="rId8" w:type="default"/>
       <w:pgSz w:h="16834" w:w="11909" w:orient="portrait"/>
       <w:pgMar w:bottom="1440" w:top="1440" w:left="1440" w:right="1440" w:header="720" w:footer="720"/>
       <w:pgNumType w:start="1"/>
@@ -3372,7 +4435,7 @@
           <wp:extent cx="338138" cy="344640"/>
           <wp:effectExtent b="0" l="0" r="0" t="0"/>
           <wp:wrapNone/>
-          <wp:docPr id="1" name="image1.png"/>
+          <wp:docPr id="2" name="image1.png"/>
           <a:graphic>
             <a:graphicData uri="http://schemas.openxmlformats.org/drawingml/2006/picture">
               <pic:pic>
@@ -4177,6 +5240,116 @@
       </w:rPr>
     </w:lvl>
   </w:abstractNum>
+  <w:abstractNum w:abstractNumId="8">
+    <w:lvl w:ilvl="0">
+      <w:start w:val="1"/>
+      <w:numFmt w:val="bullet"/>
+      <w:lvlText w:val="●"/>
+      <w:lvlJc w:val="left"/>
+      <w:pPr>
+        <w:ind w:left="2160" w:hanging="360"/>
+      </w:pPr>
+      <w:rPr>
+        <w:u w:val="none"/>
+      </w:rPr>
+    </w:lvl>
+    <w:lvl w:ilvl="1">
+      <w:start w:val="1"/>
+      <w:numFmt w:val="bullet"/>
+      <w:lvlText w:val="○"/>
+      <w:lvlJc w:val="left"/>
+      <w:pPr>
+        <w:ind w:left="2880" w:hanging="360"/>
+      </w:pPr>
+      <w:rPr>
+        <w:u w:val="none"/>
+      </w:rPr>
+    </w:lvl>
+    <w:lvl w:ilvl="2">
+      <w:start w:val="1"/>
+      <w:numFmt w:val="bullet"/>
+      <w:lvlText w:val="■"/>
+      <w:lvlJc w:val="left"/>
+      <w:pPr>
+        <w:ind w:left="3600" w:hanging="360"/>
+      </w:pPr>
+      <w:rPr>
+        <w:u w:val="none"/>
+      </w:rPr>
+    </w:lvl>
+    <w:lvl w:ilvl="3">
+      <w:start w:val="1"/>
+      <w:numFmt w:val="bullet"/>
+      <w:lvlText w:val="●"/>
+      <w:lvlJc w:val="left"/>
+      <w:pPr>
+        <w:ind w:left="4320" w:hanging="360"/>
+      </w:pPr>
+      <w:rPr>
+        <w:u w:val="none"/>
+      </w:rPr>
+    </w:lvl>
+    <w:lvl w:ilvl="4">
+      <w:start w:val="1"/>
+      <w:numFmt w:val="bullet"/>
+      <w:lvlText w:val="○"/>
+      <w:lvlJc w:val="left"/>
+      <w:pPr>
+        <w:ind w:left="5040" w:hanging="360"/>
+      </w:pPr>
+      <w:rPr>
+        <w:u w:val="none"/>
+      </w:rPr>
+    </w:lvl>
+    <w:lvl w:ilvl="5">
+      <w:start w:val="1"/>
+      <w:numFmt w:val="bullet"/>
+      <w:lvlText w:val="■"/>
+      <w:lvlJc w:val="left"/>
+      <w:pPr>
+        <w:ind w:left="5760" w:hanging="360"/>
+      </w:pPr>
+      <w:rPr>
+        <w:u w:val="none"/>
+      </w:rPr>
+    </w:lvl>
+    <w:lvl w:ilvl="6">
+      <w:start w:val="1"/>
+      <w:numFmt w:val="bullet"/>
+      <w:lvlText w:val="●"/>
+      <w:lvlJc w:val="left"/>
+      <w:pPr>
+        <w:ind w:left="6480" w:hanging="360"/>
+      </w:pPr>
+      <w:rPr>
+        <w:u w:val="none"/>
+      </w:rPr>
+    </w:lvl>
+    <w:lvl w:ilvl="7">
+      <w:start w:val="1"/>
+      <w:numFmt w:val="bullet"/>
+      <w:lvlText w:val="○"/>
+      <w:lvlJc w:val="left"/>
+      <w:pPr>
+        <w:ind w:left="7200" w:hanging="360"/>
+      </w:pPr>
+      <w:rPr>
+        <w:u w:val="none"/>
+      </w:rPr>
+    </w:lvl>
+    <w:lvl w:ilvl="8">
+      <w:start w:val="1"/>
+      <w:numFmt w:val="bullet"/>
+      <w:lvlText w:val="■"/>
+      <w:lvlJc w:val="left"/>
+      <w:pPr>
+        <w:ind w:left="7920" w:hanging="360"/>
+      </w:pPr>
+      <w:rPr>
+        <w:u w:val="none"/>
+      </w:rPr>
+    </w:lvl>
+  </w:abstractNum>
   <w:num w:numId="1">
     <w:abstractNumId w:val="1"/>
   </w:num>
@@ -4197,6 +5370,9 @@
   </w:num>
   <w:num w:numId="7">
     <w:abstractNumId w:val="7"/>
+  </w:num>
+  <w:num w:numId="8">
+    <w:abstractNumId w:val="8"/>
   </w:num>
 </w:numbering>
 </file>

</xml_diff>